<commit_message>
Epic 0 - Roman Stozhuk
</commit_message>
<xml_diff>
--- a/ai_11/roman_stozhuk/epic_3/epic_3_practice_and_labs_report_roman_stozhuk.docx
+++ b/ai_11/roman_stozhuk/epic_3/epic_3_practice_and_labs_report_roman_stozhuk.docx
@@ -4,16 +4,17 @@
   <w:body>
     <w:p>
       <w:pPr>
+        <w:spacing w:after="0"/>
         <w:jc w:val="center"/>
         <w:rPr>
-          <w:rFonts w:ascii="Times New Roman" w:eastAsia="Times New Roman" w:hAnsi="Times New Roman" w:cs="Times New Roman"/>
+          <w:rFonts w:ascii="Times New Roman" w:hAnsi="Times New Roman" w:cs="Times New Roman"/>
           <w:sz w:val="28"/>
           <w:szCs w:val="28"/>
         </w:rPr>
       </w:pPr>
       <w:r>
         <w:rPr>
-          <w:rFonts w:ascii="Times New Roman" w:eastAsia="Times New Roman" w:hAnsi="Times New Roman" w:cs="Times New Roman"/>
+          <w:rFonts w:ascii="Times New Roman" w:hAnsi="Times New Roman" w:cs="Times New Roman"/>
           <w:sz w:val="28"/>
           <w:szCs w:val="28"/>
         </w:rPr>
@@ -22,16 +23,17 @@
     </w:p>
     <w:p>
       <w:pPr>
+        <w:spacing w:after="0"/>
         <w:jc w:val="center"/>
         <w:rPr>
-          <w:rFonts w:ascii="Times New Roman" w:eastAsia="Times New Roman" w:hAnsi="Times New Roman" w:cs="Times New Roman"/>
+          <w:rFonts w:ascii="Times New Roman" w:hAnsi="Times New Roman" w:cs="Times New Roman"/>
           <w:sz w:val="28"/>
           <w:szCs w:val="28"/>
         </w:rPr>
       </w:pPr>
       <w:r>
         <w:rPr>
-          <w:rFonts w:ascii="Times New Roman" w:eastAsia="Times New Roman" w:hAnsi="Times New Roman" w:cs="Times New Roman"/>
+          <w:rFonts w:ascii="Times New Roman" w:hAnsi="Times New Roman" w:cs="Times New Roman"/>
           <w:sz w:val="28"/>
           <w:szCs w:val="28"/>
         </w:rPr>
@@ -43,14 +45,14 @@
         <w:spacing w:after="0" w:line="360" w:lineRule="auto"/>
         <w:jc w:val="center"/>
         <w:rPr>
-          <w:rFonts w:ascii="Times New Roman" w:eastAsia="Times New Roman" w:hAnsi="Times New Roman" w:cs="Times New Roman"/>
+          <w:rFonts w:ascii="Times New Roman" w:hAnsi="Times New Roman" w:cs="Times New Roman"/>
           <w:sz w:val="28"/>
           <w:szCs w:val="28"/>
         </w:rPr>
       </w:pPr>
       <w:r>
         <w:rPr>
-          <w:rFonts w:ascii="Times New Roman" w:eastAsia="Times New Roman" w:hAnsi="Times New Roman" w:cs="Times New Roman"/>
+          <w:rFonts w:ascii="Times New Roman" w:hAnsi="Times New Roman" w:cs="Times New Roman"/>
           <w:sz w:val="28"/>
           <w:szCs w:val="28"/>
         </w:rPr>
@@ -59,53 +61,48 @@
     </w:p>
     <w:p>
       <w:pPr>
-        <w:rPr>
-          <w:rFonts w:ascii="Times New Roman" w:eastAsia="Times New Roman" w:hAnsi="Times New Roman" w:cs="Times New Roman"/>
-        </w:rPr>
-      </w:pPr>
-    </w:p>
-    <w:p>
-      <w:pPr>
-        <w:rPr>
-          <w:rFonts w:ascii="Times New Roman" w:eastAsia="Times New Roman" w:hAnsi="Times New Roman" w:cs="Times New Roman"/>
-        </w:rPr>
-      </w:pPr>
-    </w:p>
-    <w:p>
-      <w:pPr>
-        <w:jc w:val="center"/>
-        <w:rPr>
-          <w:rFonts w:ascii="Times New Roman" w:eastAsia="Times New Roman" w:hAnsi="Times New Roman" w:cs="Times New Roman"/>
-        </w:rPr>
-      </w:pPr>
-      <w:r>
-        <w:rPr>
-          <w:rFonts w:ascii="Times New Roman" w:eastAsia="Times New Roman" w:hAnsi="Times New Roman" w:cs="Times New Roman"/>
+        <w:spacing w:after="0"/>
+        <w:rPr>
+          <w:rFonts w:ascii="Times New Roman" w:hAnsi="Times New Roman" w:cs="Times New Roman"/>
+        </w:rPr>
+      </w:pPr>
+    </w:p>
+    <w:p>
+      <w:pPr>
+        <w:spacing w:after="0"/>
+        <w:rPr>
+          <w:rFonts w:ascii="Times New Roman" w:hAnsi="Times New Roman" w:cs="Times New Roman"/>
+        </w:rPr>
+      </w:pPr>
+      <w:r>
+        <w:rPr>
+          <w:rFonts w:ascii="Times New Roman" w:hAnsi="Times New Roman" w:cs="Times New Roman"/>
           <w:noProof/>
         </w:rPr>
         <w:drawing>
-          <wp:inline distT="0" distB="0" distL="0" distR="0">
-            <wp:extent cx="2730315" cy="2590800"/>
+          <wp:anchor distT="0" distB="0" distL="114300" distR="114300" simplePos="0" relativeHeight="251659264" behindDoc="0" locked="0" layoutInCell="1" hidden="0" allowOverlap="1" wp14:anchorId="2575C9E9" wp14:editId="32CFA751">
+            <wp:simplePos x="0" y="0"/>
+            <wp:positionH relativeFrom="column">
+              <wp:posOffset>1765935</wp:posOffset>
+            </wp:positionH>
+            <wp:positionV relativeFrom="paragraph">
+              <wp:posOffset>65432</wp:posOffset>
+            </wp:positionV>
+            <wp:extent cx="2710845" cy="2571750"/>
             <wp:effectExtent l="0" t="0" r="0" b="0"/>
-            <wp:docPr id="2" name="Рисунок 2"/>
-            <wp:cNvGraphicFramePr>
-              <a:graphicFrameLocks xmlns:a="http://schemas.openxmlformats.org/drawingml/2006/main" noChangeAspect="1"/>
-            </wp:cNvGraphicFramePr>
+            <wp:wrapNone/>
+            <wp:docPr id="5" name="image1.jpg" descr="A blue and white logo&#10;&#10;Description automatically generated"/>
+            <wp:cNvGraphicFramePr/>
             <a:graphic xmlns:a="http://schemas.openxmlformats.org/drawingml/2006/main">
               <a:graphicData uri="http://schemas.openxmlformats.org/drawingml/2006/picture">
                 <pic:pic xmlns:pic="http://schemas.openxmlformats.org/drawingml/2006/picture">
                   <pic:nvPicPr>
-                    <pic:cNvPr id="2" name="photo_2023-11-09_18-05-48.jpg"/>
-                    <pic:cNvPicPr/>
+                    <pic:cNvPr id="0" name="image1.jpg" descr="A blue and white logo&#10;&#10;Description automatically generated"/>
+                    <pic:cNvPicPr preferRelativeResize="0"/>
                   </pic:nvPicPr>
                   <pic:blipFill>
-                    <a:blip r:embed="rId9" cstate="print">
-                      <a:extLst>
-                        <a:ext uri="{28A0092B-C50C-407E-A947-70E740481C1C}">
-                          <a14:useLocalDpi xmlns:a14="http://schemas.microsoft.com/office/drawing/2010/main" val="0"/>
-                        </a:ext>
-                      </a:extLst>
-                    </a:blip>
+                    <a:blip r:embed="rId9"/>
+                    <a:srcRect/>
                     <a:stretch>
                       <a:fillRect/>
                     </a:stretch>
@@ -113,25 +110,71 @@
                   <pic:spPr>
                     <a:xfrm>
                       <a:off x="0" y="0"/>
-                      <a:ext cx="2748056" cy="2607634"/>
+                      <a:ext cx="2710845" cy="2571750"/>
                     </a:xfrm>
                     <a:prstGeom prst="rect">
                       <a:avLst/>
                     </a:prstGeom>
+                    <a:ln/>
                   </pic:spPr>
                 </pic:pic>
               </a:graphicData>
             </a:graphic>
-          </wp:inline>
+          </wp:anchor>
         </w:drawing>
       </w:r>
     </w:p>
     <w:p>
       <w:pPr>
-        <w:spacing w:line="240" w:lineRule="auto"/>
+        <w:spacing w:after="0"/>
         <w:jc w:val="center"/>
         <w:rPr>
-          <w:rFonts w:ascii="Times New Roman" w:eastAsia="Times New Roman" w:hAnsi="Times New Roman" w:cs="Times New Roman"/>
+          <w:rFonts w:ascii="Times New Roman" w:hAnsi="Times New Roman" w:cs="Times New Roman"/>
+        </w:rPr>
+      </w:pPr>
+    </w:p>
+    <w:p>
+      <w:pPr>
+        <w:spacing w:after="0"/>
+        <w:jc w:val="center"/>
+        <w:rPr>
+          <w:rFonts w:ascii="Times New Roman" w:hAnsi="Times New Roman" w:cs="Times New Roman"/>
+        </w:rPr>
+      </w:pPr>
+    </w:p>
+    <w:p>
+      <w:pPr>
+        <w:spacing w:after="0"/>
+        <w:jc w:val="center"/>
+        <w:rPr>
+          <w:rFonts w:ascii="Times New Roman" w:hAnsi="Times New Roman" w:cs="Times New Roman"/>
+        </w:rPr>
+      </w:pPr>
+    </w:p>
+    <w:p>
+      <w:pPr>
+        <w:spacing w:after="0"/>
+        <w:jc w:val="center"/>
+        <w:rPr>
+          <w:rFonts w:ascii="Times New Roman" w:hAnsi="Times New Roman" w:cs="Times New Roman"/>
+        </w:rPr>
+      </w:pPr>
+    </w:p>
+    <w:p>
+      <w:pPr>
+        <w:spacing w:after="0"/>
+        <w:jc w:val="center"/>
+        <w:rPr>
+          <w:rFonts w:ascii="Times New Roman" w:hAnsi="Times New Roman" w:cs="Times New Roman"/>
+        </w:rPr>
+      </w:pPr>
+    </w:p>
+    <w:p>
+      <w:pPr>
+        <w:spacing w:after="0"/>
+        <w:jc w:val="center"/>
+        <w:rPr>
+          <w:rFonts w:ascii="Times New Roman" w:hAnsi="Times New Roman" w:cs="Times New Roman"/>
           <w:b/>
           <w:sz w:val="40"/>
           <w:szCs w:val="40"/>
@@ -140,42 +183,47 @@
     </w:p>
     <w:p>
       <w:pPr>
-        <w:spacing w:line="240" w:lineRule="auto"/>
+        <w:spacing w:after="0"/>
         <w:jc w:val="center"/>
         <w:rPr>
-          <w:rFonts w:ascii="Times New Roman" w:eastAsia="Times New Roman" w:hAnsi="Times New Roman" w:cs="Times New Roman"/>
+          <w:rFonts w:ascii="Times New Roman" w:hAnsi="Times New Roman" w:cs="Times New Roman"/>
           <w:b/>
           <w:sz w:val="40"/>
           <w:szCs w:val="40"/>
         </w:rPr>
       </w:pPr>
-      <w:r>
-        <w:rPr>
-          <w:rFonts w:ascii="Times New Roman" w:eastAsia="Times New Roman" w:hAnsi="Times New Roman" w:cs="Times New Roman"/>
+    </w:p>
+    <w:p>
+      <w:pPr>
+        <w:spacing w:after="0"/>
+        <w:jc w:val="center"/>
+        <w:rPr>
+          <w:rFonts w:ascii="Times New Roman" w:hAnsi="Times New Roman" w:cs="Times New Roman"/>
           <w:b/>
           <w:sz w:val="40"/>
           <w:szCs w:val="40"/>
         </w:rPr>
+      </w:pPr>
+    </w:p>
+    <w:p>
+      <w:pPr>
+        <w:spacing w:after="0"/>
+        <w:jc w:val="center"/>
+        <w:rPr>
+          <w:rFonts w:ascii="Times New Roman" w:hAnsi="Times New Roman" w:cs="Times New Roman"/>
+          <w:b/>
+          <w:sz w:val="40"/>
+          <w:szCs w:val="40"/>
+        </w:rPr>
+      </w:pPr>
+      <w:r>
+        <w:rPr>
+          <w:rFonts w:ascii="Times New Roman" w:hAnsi="Times New Roman" w:cs="Times New Roman"/>
+          <w:b/>
+          <w:sz w:val="40"/>
+          <w:szCs w:val="40"/>
+        </w:rPr>
         <w:t>Звіт</w:t>
-      </w:r>
-    </w:p>
-    <w:p>
-      <w:pPr>
-        <w:spacing w:line="240" w:lineRule="auto"/>
-        <w:jc w:val="center"/>
-        <w:rPr>
-          <w:rFonts w:ascii="Times New Roman" w:eastAsia="Times New Roman" w:hAnsi="Times New Roman" w:cs="Times New Roman"/>
-          <w:sz w:val="28"/>
-          <w:szCs w:val="28"/>
-        </w:rPr>
-      </w:pPr>
-      <w:r>
-        <w:rPr>
-          <w:rFonts w:ascii="Times New Roman" w:eastAsia="Times New Roman" w:hAnsi="Times New Roman" w:cs="Times New Roman"/>
-          <w:sz w:val="28"/>
-          <w:szCs w:val="28"/>
-        </w:rPr>
-        <w:t xml:space="preserve">про виконання </w:t>
       </w:r>
     </w:p>
     <w:p>
@@ -184,49 +232,151 @@
           <w:tab w:val="center" w:pos="4819"/>
           <w:tab w:val="left" w:pos="7468"/>
         </w:tabs>
-        <w:spacing w:line="240" w:lineRule="auto"/>
-        <w:rPr>
-          <w:rFonts w:ascii="Times New Roman" w:eastAsia="Times New Roman" w:hAnsi="Times New Roman" w:cs="Times New Roman"/>
+        <w:spacing w:after="0"/>
+        <w:rPr>
+          <w:rFonts w:ascii="Times New Roman" w:hAnsi="Times New Roman" w:cs="Times New Roman"/>
           <w:b/>
           <w:sz w:val="28"/>
           <w:szCs w:val="28"/>
-          <w:lang w:val="en-US"/>
-        </w:rPr>
-      </w:pPr>
-      <w:r>
-        <w:rPr>
-          <w:rFonts w:ascii="Times New Roman" w:eastAsia="Times New Roman" w:hAnsi="Times New Roman" w:cs="Times New Roman"/>
+        </w:rPr>
+      </w:pPr>
+      <w:r>
+        <w:rPr>
+          <w:rFonts w:ascii="Times New Roman" w:hAnsi="Times New Roman" w:cs="Times New Roman"/>
           <w:b/>
           <w:sz w:val="28"/>
           <w:szCs w:val="28"/>
         </w:rPr>
         <w:tab/>
-        <w:t xml:space="preserve">Лабораторних та практичних робіт № </w:t>
-      </w:r>
-      <w:r>
-        <w:rPr>
-          <w:rFonts w:ascii="Times New Roman" w:eastAsia="Times New Roman" w:hAnsi="Times New Roman" w:cs="Times New Roman"/>
+      </w:r>
+    </w:p>
+    <w:p>
+      <w:pPr>
+        <w:tabs>
+          <w:tab w:val="center" w:pos="4819"/>
+          <w:tab w:val="left" w:pos="7468"/>
+        </w:tabs>
+        <w:spacing w:after="0"/>
+        <w:rPr>
+          <w:rFonts w:ascii="Times New Roman" w:hAnsi="Times New Roman" w:cs="Times New Roman"/>
           <w:b/>
           <w:sz w:val="28"/>
           <w:szCs w:val="28"/>
-          <w:lang w:val="en-US"/>
-        </w:rPr>
-        <w:t>3</w:t>
-      </w:r>
-    </w:p>
-    <w:p>
-      <w:pPr>
-        <w:spacing w:line="240" w:lineRule="auto"/>
-        <w:jc w:val="center"/>
-        <w:rPr>
-          <w:rFonts w:ascii="Times New Roman" w:eastAsia="Times New Roman" w:hAnsi="Times New Roman" w:cs="Times New Roman"/>
+        </w:rPr>
+      </w:pPr>
+    </w:p>
+    <w:p>
+      <w:pPr>
+        <w:tabs>
+          <w:tab w:val="center" w:pos="4819"/>
+          <w:tab w:val="left" w:pos="7468"/>
+        </w:tabs>
+        <w:spacing w:after="0"/>
+        <w:rPr>
+          <w:rFonts w:ascii="Times New Roman" w:hAnsi="Times New Roman" w:cs="Times New Roman"/>
+          <w:b/>
           <w:sz w:val="28"/>
           <w:szCs w:val="28"/>
         </w:rPr>
       </w:pPr>
-      <w:r>
-        <w:rPr>
-          <w:rFonts w:ascii="Times New Roman" w:eastAsia="Times New Roman" w:hAnsi="Times New Roman" w:cs="Times New Roman"/>
+    </w:p>
+    <w:p>
+      <w:pPr>
+        <w:tabs>
+          <w:tab w:val="center" w:pos="4819"/>
+          <w:tab w:val="left" w:pos="7468"/>
+        </w:tabs>
+        <w:spacing w:after="0"/>
+        <w:jc w:val="center"/>
+        <w:rPr>
+          <w:rFonts w:ascii="Times New Roman" w:hAnsi="Times New Roman" w:cs="Times New Roman"/>
+          <w:b/>
+          <w:sz w:val="28"/>
+          <w:szCs w:val="28"/>
+        </w:rPr>
+      </w:pPr>
+      <w:r>
+        <w:rPr>
+          <w:rFonts w:ascii="Times New Roman" w:hAnsi="Times New Roman" w:cs="Times New Roman"/>
+          <w:b/>
+          <w:sz w:val="56"/>
+          <w:szCs w:val="56"/>
+        </w:rPr>
+        <w:t>Звіт</w:t>
+      </w:r>
+      <w:r>
+        <w:rPr>
+          <w:rFonts w:ascii="Times New Roman" w:hAnsi="Times New Roman" w:cs="Times New Roman"/>
+          <w:b/>
+          <w:sz w:val="28"/>
+          <w:szCs w:val="28"/>
+        </w:rPr>
+        <w:t xml:space="preserve"> </w:t>
+      </w:r>
+    </w:p>
+    <w:p>
+      <w:pPr>
+        <w:tabs>
+          <w:tab w:val="center" w:pos="4819"/>
+          <w:tab w:val="left" w:pos="7468"/>
+        </w:tabs>
+        <w:spacing w:after="0"/>
+        <w:jc w:val="center"/>
+        <w:rPr>
+          <w:rFonts w:ascii="Times New Roman" w:hAnsi="Times New Roman" w:cs="Times New Roman"/>
+          <w:b/>
+          <w:sz w:val="28"/>
+          <w:szCs w:val="28"/>
+        </w:rPr>
+      </w:pPr>
+      <w:r>
+        <w:rPr>
+          <w:rFonts w:ascii="Times New Roman" w:hAnsi="Times New Roman" w:cs="Times New Roman"/>
+          <w:b/>
+          <w:sz w:val="28"/>
+          <w:szCs w:val="28"/>
+        </w:rPr>
+        <w:t>про виконання лабораторних та практичних робіт блоку № 3</w:t>
+      </w:r>
+    </w:p>
+    <w:p>
+      <w:pPr>
+        <w:spacing w:after="0"/>
+        <w:jc w:val="center"/>
+        <w:rPr>
+          <w:rFonts w:ascii="Times New Roman" w:hAnsi="Times New Roman" w:cs="Times New Roman"/>
+          <w:sz w:val="28"/>
+          <w:szCs w:val="28"/>
+        </w:rPr>
+      </w:pPr>
+      <w:r>
+        <w:rPr>
+          <w:rFonts w:ascii="Times New Roman" w:hAnsi="Times New Roman" w:cs="Times New Roman"/>
+          <w:sz w:val="28"/>
+          <w:szCs w:val="28"/>
+        </w:rPr>
+        <w:t>На тему:  «Цикли. Вкладені Цикли. Завершення виконання циклів. Функції. Простір імен. Перевантаження функцій. Функції з змінною кількістю параметрів (еліпсис). Рекурсія. Вбудовані функції.»</w:t>
+      </w:r>
+      <w:r>
+        <w:rPr>
+          <w:rFonts w:ascii="Times New Roman" w:hAnsi="Times New Roman" w:cs="Times New Roman"/>
+        </w:rPr>
+        <w:t xml:space="preserve"> </w:t>
+      </w:r>
+    </w:p>
+    <w:p>
+      <w:pPr>
+        <w:spacing w:after="0"/>
+        <w:jc w:val="center"/>
+        <w:rPr>
+          <w:rFonts w:ascii="Times New Roman" w:hAnsi="Times New Roman" w:cs="Times New Roman"/>
+          <w:sz w:val="28"/>
+          <w:szCs w:val="28"/>
+        </w:rPr>
+      </w:pPr>
+      <w:r>
+        <w:rPr>
+          <w:rFonts w:ascii="Times New Roman" w:hAnsi="Times New Roman" w:cs="Times New Roman"/>
           <w:b/>
           <w:i/>
           <w:sz w:val="28"/>
@@ -236,7 +386,7 @@
       </w:r>
       <w:r>
         <w:rPr>
-          <w:rFonts w:ascii="Times New Roman" w:eastAsia="Times New Roman" w:hAnsi="Times New Roman" w:cs="Times New Roman"/>
+          <w:rFonts w:ascii="Times New Roman" w:hAnsi="Times New Roman" w:cs="Times New Roman"/>
           <w:sz w:val="28"/>
           <w:szCs w:val="28"/>
         </w:rPr>
@@ -245,196 +395,257 @@
     </w:p>
     <w:p>
       <w:pPr>
-        <w:spacing w:line="240" w:lineRule="auto"/>
+        <w:spacing w:after="0"/>
         <w:jc w:val="center"/>
         <w:rPr>
-          <w:rFonts w:ascii="Times New Roman" w:eastAsia="Times New Roman" w:hAnsi="Times New Roman" w:cs="Times New Roman"/>
+          <w:rFonts w:ascii="Times New Roman" w:hAnsi="Times New Roman" w:cs="Times New Roman"/>
           <w:sz w:val="28"/>
           <w:szCs w:val="28"/>
         </w:rPr>
       </w:pPr>
       <w:r>
         <w:rPr>
-          <w:rFonts w:ascii="Times New Roman" w:eastAsia="Times New Roman" w:hAnsi="Times New Roman" w:cs="Times New Roman"/>
+          <w:rFonts w:ascii="Times New Roman" w:hAnsi="Times New Roman" w:cs="Times New Roman"/>
+          <w:sz w:val="28"/>
+          <w:szCs w:val="28"/>
+        </w:rPr>
+        <w:t>до:</w:t>
+      </w:r>
+    </w:p>
+    <w:p>
+      <w:pPr>
+        <w:spacing w:after="0"/>
+        <w:jc w:val="center"/>
+        <w:rPr>
+          <w:rFonts w:ascii="Times New Roman" w:hAnsi="Times New Roman" w:cs="Times New Roman"/>
+          <w:sz w:val="28"/>
+          <w:szCs w:val="28"/>
+        </w:rPr>
+      </w:pPr>
+      <w:r>
+        <w:rPr>
+          <w:rFonts w:ascii="Times New Roman" w:hAnsi="Times New Roman" w:cs="Times New Roman"/>
+          <w:sz w:val="28"/>
+          <w:szCs w:val="28"/>
+        </w:rPr>
+        <w:t xml:space="preserve">ВНС Лабораторної Роботи № 2 </w:t>
+      </w:r>
+    </w:p>
+    <w:p>
+      <w:pPr>
+        <w:spacing w:after="0"/>
+        <w:jc w:val="center"/>
+        <w:rPr>
+          <w:rFonts w:ascii="Times New Roman" w:hAnsi="Times New Roman" w:cs="Times New Roman"/>
+          <w:sz w:val="28"/>
+          <w:szCs w:val="28"/>
+        </w:rPr>
+      </w:pPr>
+      <w:r>
+        <w:rPr>
+          <w:rFonts w:ascii="Times New Roman" w:hAnsi="Times New Roman" w:cs="Times New Roman"/>
+          <w:sz w:val="28"/>
+          <w:szCs w:val="28"/>
+        </w:rPr>
+        <w:t>ВНС Лабораторної Роботи № 3</w:t>
+      </w:r>
+    </w:p>
+    <w:p>
+      <w:pPr>
+        <w:spacing w:after="0"/>
+        <w:jc w:val="center"/>
+        <w:rPr>
+          <w:rFonts w:ascii="Times New Roman" w:hAnsi="Times New Roman" w:cs="Times New Roman"/>
+          <w:sz w:val="28"/>
+          <w:szCs w:val="28"/>
+        </w:rPr>
+      </w:pPr>
+      <w:r>
+        <w:rPr>
+          <w:rFonts w:ascii="Times New Roman" w:hAnsi="Times New Roman" w:cs="Times New Roman"/>
+          <w:sz w:val="28"/>
+          <w:szCs w:val="28"/>
+        </w:rPr>
+        <w:t>ВНС Лабораторної Роботи № 7</w:t>
+      </w:r>
+    </w:p>
+    <w:p>
+      <w:pPr>
+        <w:spacing w:after="0"/>
+        <w:jc w:val="center"/>
+        <w:rPr>
+          <w:rFonts w:ascii="Times New Roman" w:hAnsi="Times New Roman" w:cs="Times New Roman"/>
+          <w:sz w:val="28"/>
+          <w:szCs w:val="28"/>
+        </w:rPr>
+      </w:pPr>
+      <w:r>
+        <w:rPr>
+          <w:rFonts w:ascii="Times New Roman" w:hAnsi="Times New Roman" w:cs="Times New Roman"/>
+          <w:sz w:val="28"/>
+          <w:szCs w:val="28"/>
+        </w:rPr>
+        <w:t>Практичних Робіт № 3</w:t>
+      </w:r>
+    </w:p>
+    <w:p>
+      <w:pPr>
+        <w:spacing w:after="0"/>
+        <w:jc w:val="center"/>
+        <w:rPr>
+          <w:rFonts w:ascii="Times New Roman" w:hAnsi="Times New Roman" w:cs="Times New Roman"/>
+          <w:sz w:val="28"/>
+          <w:szCs w:val="28"/>
+        </w:rPr>
+      </w:pPr>
+    </w:p>
+    <w:p>
+      <w:pPr>
+        <w:spacing w:after="0"/>
+        <w:jc w:val="center"/>
+        <w:rPr>
+          <w:rFonts w:ascii="Times New Roman" w:hAnsi="Times New Roman" w:cs="Times New Roman"/>
+          <w:sz w:val="28"/>
+          <w:szCs w:val="28"/>
+        </w:rPr>
+      </w:pPr>
+    </w:p>
+    <w:p>
+      <w:pPr>
+        <w:spacing w:after="0"/>
+        <w:jc w:val="center"/>
+        <w:rPr>
+          <w:rFonts w:ascii="Times New Roman" w:hAnsi="Times New Roman" w:cs="Times New Roman"/>
+          <w:sz w:val="28"/>
+          <w:szCs w:val="28"/>
+        </w:rPr>
+      </w:pPr>
+    </w:p>
+    <w:p>
+      <w:pPr>
+        <w:spacing w:after="0"/>
+        <w:jc w:val="center"/>
+        <w:rPr>
+          <w:rFonts w:ascii="Times New Roman" w:hAnsi="Times New Roman" w:cs="Times New Roman"/>
+          <w:b/>
+          <w:smallCaps/>
+          <w:sz w:val="28"/>
+          <w:szCs w:val="28"/>
+        </w:rPr>
+      </w:pPr>
+    </w:p>
+    <w:p>
+      <w:pPr>
+        <w:spacing w:after="0" w:line="360" w:lineRule="auto"/>
+        <w:rPr>
+          <w:rFonts w:ascii="Times New Roman" w:hAnsi="Times New Roman" w:cs="Times New Roman"/>
+          <w:sz w:val="28"/>
+          <w:szCs w:val="28"/>
+        </w:rPr>
+      </w:pPr>
+    </w:p>
+    <w:p>
+      <w:pPr>
+        <w:spacing w:after="0"/>
+        <w:jc w:val="right"/>
+        <w:rPr>
+          <w:rFonts w:ascii="Times New Roman" w:hAnsi="Times New Roman" w:cs="Times New Roman"/>
+          <w:b/>
+          <w:sz w:val="28"/>
+          <w:szCs w:val="28"/>
+        </w:rPr>
+      </w:pPr>
+      <w:r>
+        <w:rPr>
+          <w:rFonts w:ascii="Times New Roman" w:hAnsi="Times New Roman" w:cs="Times New Roman"/>
+          <w:b/>
+          <w:sz w:val="28"/>
+          <w:szCs w:val="28"/>
+        </w:rPr>
+        <w:t>Виконав</w:t>
+      </w:r>
+      <w:r>
+        <w:rPr>
+          <w:rFonts w:ascii="Times New Roman" w:hAnsi="Times New Roman" w:cs="Times New Roman"/>
+          <w:b/>
+          <w:sz w:val="28"/>
+          <w:szCs w:val="28"/>
+        </w:rPr>
+        <w:t>:</w:t>
+      </w:r>
+    </w:p>
+    <w:p>
+      <w:pPr>
+        <w:spacing w:after="0"/>
+        <w:jc w:val="right"/>
+        <w:rPr>
+          <w:rFonts w:ascii="Times New Roman" w:hAnsi="Times New Roman" w:cs="Times New Roman"/>
           <w:b/>
           <w:i/>
           <w:sz w:val="28"/>
           <w:szCs w:val="28"/>
         </w:rPr>
-        <w:t>з розділу</w:t>
-      </w:r>
-      <w:r>
-        <w:rPr>
-          <w:rFonts w:ascii="Times New Roman" w:eastAsia="Times New Roman" w:hAnsi="Times New Roman" w:cs="Times New Roman"/>
-          <w:sz w:val="28"/>
-          <w:szCs w:val="28"/>
-        </w:rPr>
-        <w:t xml:space="preserve">:  </w:t>
-      </w:r>
-      <w:r>
-        <w:rPr>
-          <w:rFonts w:ascii="Times New Roman" w:eastAsia="Times New Roman" w:hAnsi="Times New Roman" w:cs="Times New Roman"/>
-          <w:sz w:val="28"/>
-          <w:szCs w:val="28"/>
-        </w:rPr>
-        <w:t>«</w:t>
-      </w:r>
+      </w:pPr>
       <w:r>
         <w:rPr>
           <w:rFonts w:ascii="Times New Roman" w:hAnsi="Times New Roman" w:cs="Times New Roman"/>
-          <w:color w:val="1F1F1F"/>
-          <w:sz w:val="28"/>
-          <w:szCs w:val="28"/>
-          <w:shd w:val="clear" w:color="auto" w:fill="FFFFFF"/>
-        </w:rPr>
-        <w:t>Цикли. Вкладені Цикли. Функції. Перевантаження функцій. Рекурсія</w:t>
-      </w:r>
-      <w:r>
-        <w:rPr>
-          <w:rFonts w:ascii="Times New Roman" w:eastAsia="Times New Roman" w:hAnsi="Times New Roman" w:cs="Times New Roman"/>
-          <w:sz w:val="28"/>
-          <w:szCs w:val="28"/>
-        </w:rPr>
-        <w:t>»</w:t>
-      </w:r>
-    </w:p>
-    <w:p>
-      <w:pPr>
-        <w:spacing w:line="240" w:lineRule="auto"/>
-        <w:jc w:val="center"/>
-        <w:rPr>
-          <w:rFonts w:ascii="Times New Roman" w:eastAsia="Times New Roman" w:hAnsi="Times New Roman" w:cs="Times New Roman"/>
-          <w:b/>
-          <w:smallCaps/>
-          <w:sz w:val="28"/>
-          <w:szCs w:val="28"/>
-        </w:rPr>
-      </w:pPr>
-    </w:p>
-    <w:p>
-      <w:pPr>
-        <w:spacing w:line="360" w:lineRule="auto"/>
-        <w:rPr>
-          <w:rFonts w:ascii="Times New Roman" w:eastAsia="Times New Roman" w:hAnsi="Times New Roman" w:cs="Times New Roman"/>
-          <w:sz w:val="28"/>
-          <w:szCs w:val="28"/>
-        </w:rPr>
-      </w:pPr>
-    </w:p>
-    <w:p>
-      <w:pPr>
-        <w:spacing w:line="240" w:lineRule="auto"/>
-        <w:jc w:val="right"/>
-        <w:rPr>
-          <w:rFonts w:ascii="Times New Roman" w:eastAsia="Times New Roman" w:hAnsi="Times New Roman" w:cs="Times New Roman"/>
           <w:b/>
           <w:i/>
           <w:sz w:val="28"/>
           <w:szCs w:val="28"/>
         </w:rPr>
-      </w:pPr>
-      <w:r>
-        <w:rPr>
-          <w:rFonts w:ascii="Times New Roman" w:eastAsia="Times New Roman" w:hAnsi="Times New Roman" w:cs="Times New Roman"/>
-          <w:b/>
-          <w:i/>
+        <w:t xml:space="preserve"> </w:t>
+      </w:r>
+      <w:r>
+        <w:rPr>
+          <w:rFonts w:ascii="Times New Roman" w:hAnsi="Times New Roman" w:cs="Times New Roman"/>
           <w:sz w:val="28"/>
           <w:szCs w:val="28"/>
         </w:rPr>
-        <w:t>Виконав</w:t>
-      </w:r>
-      <w:r>
-        <w:rPr>
-          <w:rFonts w:ascii="Times New Roman" w:eastAsia="Times New Roman" w:hAnsi="Times New Roman" w:cs="Times New Roman"/>
-          <w:b/>
-          <w:i/>
+        <w:t>Студент групи ШІ-11</w:t>
+      </w:r>
+    </w:p>
+    <w:p>
+      <w:pPr>
+        <w:spacing w:after="0"/>
+        <w:jc w:val="right"/>
+        <w:rPr>
+          <w:rFonts w:ascii="Times New Roman" w:hAnsi="Times New Roman" w:cs="Times New Roman"/>
           <w:sz w:val="28"/>
           <w:szCs w:val="28"/>
         </w:rPr>
-        <w:t>:</w:t>
-      </w:r>
-    </w:p>
-    <w:p>
-      <w:pPr>
-        <w:spacing w:line="240" w:lineRule="auto"/>
-        <w:jc w:val="right"/>
-        <w:rPr>
-          <w:rFonts w:ascii="Times New Roman" w:eastAsia="Times New Roman" w:hAnsi="Times New Roman" w:cs="Times New Roman"/>
+      </w:pPr>
+      <w:proofErr w:type="spellStart"/>
+      <w:r>
+        <w:rPr>
+          <w:rFonts w:ascii="Times New Roman" w:hAnsi="Times New Roman" w:cs="Times New Roman"/>
           <w:sz w:val="28"/>
           <w:szCs w:val="28"/>
         </w:rPr>
-      </w:pPr>
-      <w:r>
-        <w:rPr>
-          <w:rFonts w:ascii="Times New Roman" w:eastAsia="Times New Roman" w:hAnsi="Times New Roman" w:cs="Times New Roman"/>
-          <w:b/>
-          <w:i/>
+        <w:t>Стожук</w:t>
+      </w:r>
+      <w:proofErr w:type="spellEnd"/>
+      <w:r>
+        <w:rPr>
+          <w:rFonts w:ascii="Times New Roman" w:hAnsi="Times New Roman" w:cs="Times New Roman"/>
           <w:sz w:val="28"/>
           <w:szCs w:val="28"/>
         </w:rPr>
-        <w:t xml:space="preserve"> </w:t>
-      </w:r>
-      <w:r>
-        <w:rPr>
-          <w:rFonts w:ascii="Times New Roman" w:eastAsia="Times New Roman" w:hAnsi="Times New Roman" w:cs="Times New Roman"/>
-          <w:sz w:val="28"/>
-          <w:szCs w:val="28"/>
-        </w:rPr>
-        <w:t>студент групи ШІ-11</w:t>
-      </w:r>
-    </w:p>
-    <w:p>
-      <w:pPr>
-        <w:spacing w:line="240" w:lineRule="auto"/>
-        <w:jc w:val="right"/>
-        <w:rPr>
-          <w:rFonts w:ascii="Times New Roman" w:eastAsia="Times New Roman" w:hAnsi="Times New Roman" w:cs="Times New Roman"/>
-          <w:b/>
-          <w:i/>
-          <w:sz w:val="28"/>
-          <w:szCs w:val="28"/>
-        </w:rPr>
-      </w:pPr>
-      <w:proofErr w:type="spellStart"/>
-      <w:r>
-        <w:rPr>
-          <w:rFonts w:ascii="Times New Roman" w:eastAsia="Times New Roman" w:hAnsi="Times New Roman" w:cs="Times New Roman"/>
-          <w:sz w:val="28"/>
-          <w:szCs w:val="28"/>
-        </w:rPr>
-        <w:t>Стожук</w:t>
-      </w:r>
-      <w:proofErr w:type="spellEnd"/>
-      <w:r>
-        <w:rPr>
-          <w:rFonts w:ascii="Times New Roman" w:eastAsia="Times New Roman" w:hAnsi="Times New Roman" w:cs="Times New Roman"/>
-          <w:sz w:val="28"/>
-          <w:szCs w:val="28"/>
-        </w:rPr>
         <w:t xml:space="preserve"> Роман Ігорович</w:t>
       </w:r>
     </w:p>
     <w:p>
       <w:pPr>
-        <w:rPr>
-          <w:rFonts w:ascii="Times New Roman" w:eastAsia="Times New Roman" w:hAnsi="Times New Roman" w:cs="Times New Roman"/>
-          <w:sz w:val="28"/>
-          <w:szCs w:val="28"/>
-        </w:rPr>
-      </w:pPr>
-      <w:r>
-        <w:br w:type="page"/>
-      </w:r>
-    </w:p>
-    <w:p>
-      <w:pPr>
         <w:pStyle w:val="1"/>
+        <w:spacing w:before="0"/>
         <w:rPr>
           <w:rFonts w:ascii="Times New Roman" w:eastAsia="Times New Roman" w:hAnsi="Times New Roman" w:cs="Times New Roman"/>
           <w:b/>
           <w:color w:val="000000"/>
         </w:rPr>
       </w:pPr>
+      <w:bookmarkStart w:id="0" w:name="_GoBack"/>
+      <w:bookmarkEnd w:id="0"/>
       <w:r>
         <w:rPr>
           <w:rFonts w:ascii="Times New Roman" w:eastAsia="Times New Roman" w:hAnsi="Times New Roman" w:cs="Times New Roman"/>
@@ -448,6 +659,7 @@
     <w:p>
       <w:pPr>
         <w:pStyle w:val="1"/>
+        <w:spacing w:before="0"/>
         <w:rPr>
           <w:rFonts w:ascii="Times New Roman" w:eastAsia="Times New Roman" w:hAnsi="Times New Roman" w:cs="Times New Roman"/>
           <w:b/>
@@ -3720,8 +3932,19 @@
           <w:sz w:val="21"/>
           <w:szCs w:val="21"/>
         </w:rPr>
-        <w:t>#include</w:t>
-      </w:r>
+        <w:t>#</w:t>
+      </w:r>
+      <w:proofErr w:type="spellStart"/>
+      <w:r>
+        <w:rPr>
+          <w:rFonts w:ascii="Consolas" w:eastAsia="Times New Roman" w:hAnsi="Consolas" w:cs="Times New Roman"/>
+          <w:color w:val="C586C0"/>
+          <w:sz w:val="21"/>
+          <w:szCs w:val="21"/>
+        </w:rPr>
+        <w:t>include</w:t>
+      </w:r>
+      <w:proofErr w:type="spellEnd"/>
       <w:r>
         <w:rPr>
           <w:rFonts w:ascii="Consolas" w:eastAsia="Times New Roman" w:hAnsi="Consolas" w:cs="Times New Roman"/>
@@ -23362,8 +23585,6 @@
         </w:rPr>
         <w:t>X=1         SN=1.54186346      SE=1.70710678      Y=1.54186346</w:t>
       </w:r>
-      <w:bookmarkStart w:id="0" w:name="_GoBack"/>
-      <w:bookmarkEnd w:id="0"/>
     </w:p>
     <w:p>
       <w:pPr>
@@ -24211,14 +24432,36 @@
       <w:r>
         <w:t xml:space="preserve">Рисунок </w:t>
       </w:r>
-      <w:fldSimple w:instr=" SEQ Рисунок \* ARABIC ">
-        <w:r>
-          <w:rPr>
-            <w:noProof/>
-          </w:rPr>
-          <w:t>11</w:t>
-        </w:r>
-      </w:fldSimple>
+      <w:r>
+        <w:rPr>
+          <w:noProof/>
+        </w:rPr>
+        <w:fldChar w:fldCharType="begin"/>
+      </w:r>
+      <w:r>
+        <w:rPr>
+          <w:noProof/>
+        </w:rPr>
+        <w:instrText xml:space="preserve"> SEQ Рисунок \* ARABIC </w:instrText>
+      </w:r>
+      <w:r>
+        <w:rPr>
+          <w:noProof/>
+        </w:rPr>
+        <w:fldChar w:fldCharType="separate"/>
+      </w:r>
+      <w:r>
+        <w:rPr>
+          <w:noProof/>
+        </w:rPr>
+        <w:t>11</w:t>
+      </w:r>
+      <w:r>
+        <w:rPr>
+          <w:noProof/>
+        </w:rPr>
+        <w:fldChar w:fldCharType="end"/>
+      </w:r>
       <w:r>
         <w:t>Р</w:t>
       </w:r>
@@ -24819,7 +25062,7 @@
         <w:sz w:val="28"/>
         <w:szCs w:val="28"/>
       </w:rPr>
-      <w:t>13</w:t>
+      <w:t>2</w:t>
     </w:r>
     <w:r>
       <w:rPr>
@@ -26577,7 +26820,7 @@
 </file>
 
 <file path=customXml/itemProps2.xml><?xml version="1.0" encoding="utf-8"?>
-<ds:datastoreItem xmlns:ds="http://schemas.openxmlformats.org/officeDocument/2006/customXml" ds:itemID="{98C4EBC7-E162-4D85-B646-F690A06F637D}">
+<ds:datastoreItem xmlns:ds="http://schemas.openxmlformats.org/officeDocument/2006/customXml" ds:itemID="{A75E9686-914F-4D82-B4F2-D7E101839757}">
   <ds:schemaRefs>
     <ds:schemaRef ds:uri="http://schemas.openxmlformats.org/officeDocument/2006/bibliography"/>
   </ds:schemaRefs>

</xml_diff>